<commit_message>
comecei o guiao. nao falta muito para acabar acho eu.
</commit_message>
<xml_diff>
--- a/labs/lab12/GuiaoLab12.docx
+++ b/labs/lab12/GuiaoLab12.docx
@@ -184,9 +184,8 @@
           <w:szCs w:val="22"/>
           <w:lang w:val="pt-PT"/>
         </w:rPr>
-        <w:t>Formulários de consentimento</w:t>
-      </w:r>
-      <w:proofErr w:type="gramStart"/>
+        <w:t>Formulários de consentimento?</w:t>
+      </w:r>
       <w:r>
         <w:rPr>
           <w:rFonts w:cs="Times"/>
@@ -195,19 +194,8 @@
           <w:szCs w:val="22"/>
           <w:lang w:val="pt-PT"/>
         </w:rPr>
-        <w:t xml:space="preserve">? </w:t>
-      </w:r>
-      <w:r>
-        <w:rPr>
-          <w:rFonts w:cs="Times"/>
-          <w:color w:val="000000"/>
-          <w:sz w:val="22"/>
-          <w:szCs w:val="22"/>
-          <w:lang w:val="pt-PT"/>
-        </w:rPr>
         <w:t>)</w:t>
       </w:r>
-      <w:proofErr w:type="gramEnd"/>
     </w:p>
     <w:p>
       <w:pPr>
@@ -215,12 +203,12 @@
         <w:autoSpaceDE w:val="0"/>
         <w:autoSpaceDN w:val="0"/>
         <w:adjustRightInd w:val="0"/>
+        <w:spacing w:line="0" w:lineRule="atLeast"/>
         <w:rPr>
           <w:rFonts w:cs="Times"/>
           <w:color w:val="000000"/>
           <w:sz w:val="22"/>
           <w:szCs w:val="22"/>
-          <w:lang w:val="pt-PT"/>
         </w:rPr>
       </w:pPr>
       <w:r>
@@ -232,6 +220,162 @@
           <w:lang w:val="pt-PT"/>
         </w:rPr>
         <w:t xml:space="preserve">2. Introdução </w:t>
+      </w:r>
+      <w:r>
+        <w:rPr>
+          <w:rFonts w:cs="Times"/>
+          <w:color w:val="000000"/>
+          <w:sz w:val="22"/>
+          <w:szCs w:val="22"/>
+          <w:lang w:val="pt-PT"/>
+        </w:rPr>
+        <w:t>(</w:t>
+      </w:r>
+      <w:r>
+        <w:rPr>
+          <w:rFonts w:cs="Times"/>
+          <w:color w:val="000000"/>
+          <w:sz w:val="22"/>
+          <w:szCs w:val="22"/>
+          <w:lang w:val="pt-PT"/>
+        </w:rPr>
+        <w:t>Apresentação da equipa/</w:t>
+      </w:r>
+      <w:proofErr w:type="spellStart"/>
+      <w:r>
+        <w:rPr>
+          <w:rFonts w:cs="Times"/>
+          <w:color w:val="000000"/>
+          <w:sz w:val="22"/>
+          <w:szCs w:val="22"/>
+          <w:lang w:val="pt-PT"/>
+        </w:rPr>
+        <w:t>projecto</w:t>
+      </w:r>
+      <w:proofErr w:type="spellEnd"/>
+      <w:r>
+        <w:rPr>
+          <w:rFonts w:cs="Times"/>
+          <w:color w:val="000000"/>
+          <w:sz w:val="22"/>
+          <w:szCs w:val="22"/>
+          <w:lang w:val="pt-PT"/>
+        </w:rPr>
+        <w:t xml:space="preserve"> ao utilizador </w:t>
+      </w:r>
+      <w:proofErr w:type="spellStart"/>
+      <w:r>
+        <w:rPr>
+          <w:rFonts w:cs="Times"/>
+          <w:color w:val="000000"/>
+          <w:sz w:val="22"/>
+          <w:szCs w:val="22"/>
+          <w:lang w:val="pt-PT"/>
+        </w:rPr>
+        <w:t>Objectivos</w:t>
+      </w:r>
+      <w:proofErr w:type="spellEnd"/>
+      <w:r>
+        <w:rPr>
+          <w:rFonts w:cs="Times"/>
+          <w:color w:val="000000"/>
+          <w:sz w:val="22"/>
+          <w:szCs w:val="22"/>
+          <w:lang w:val="pt-PT"/>
+        </w:rPr>
+        <w:t xml:space="preserve"> do teste</w:t>
+      </w:r>
+      <w:r>
+        <w:rPr>
+          <w:rFonts w:ascii="MS Mincho" w:eastAsia="MS Mincho" w:hAnsi="MS Mincho" w:cs="MS Mincho"/>
+          <w:color w:val="000000"/>
+          <w:sz w:val="22"/>
+          <w:szCs w:val="22"/>
+          <w:lang w:val="pt-PT"/>
+        </w:rPr>
+        <w:t> +</w:t>
+      </w:r>
+      <w:r>
+        <w:rPr>
+          <w:rFonts w:cs="Times"/>
+          <w:color w:val="000000"/>
+          <w:sz w:val="22"/>
+          <w:szCs w:val="22"/>
+          <w:lang w:val="pt-PT"/>
+        </w:rPr>
+        <w:t>O que irá ser pedido?</w:t>
+      </w:r>
+      <w:r>
+        <w:rPr>
+          <w:rFonts w:ascii="MS Mincho" w:eastAsia="MS Mincho" w:hAnsi="MS Mincho" w:cs="MS Mincho"/>
+          <w:color w:val="000000"/>
+          <w:sz w:val="22"/>
+          <w:szCs w:val="22"/>
+          <w:lang w:val="pt-PT"/>
+        </w:rPr>
+        <w:t> +</w:t>
+      </w:r>
+      <w:proofErr w:type="spellStart"/>
+      <w:r>
+        <w:rPr>
+          <w:rFonts w:cs="Times"/>
+          <w:color w:val="000000"/>
+          <w:sz w:val="22"/>
+          <w:szCs w:val="22"/>
+        </w:rPr>
+        <w:t>Consentimento</w:t>
+      </w:r>
+      <w:proofErr w:type="spellEnd"/>
+      <w:r>
+        <w:rPr>
+          <w:rFonts w:cs="Times"/>
+          <w:color w:val="000000"/>
+          <w:sz w:val="22"/>
+          <w:szCs w:val="22"/>
+        </w:rPr>
+        <w:t xml:space="preserve">; </w:t>
+      </w:r>
+      <w:proofErr w:type="spellStart"/>
+      <w:r>
+        <w:rPr>
+          <w:rFonts w:cs="Times"/>
+          <w:color w:val="000000"/>
+          <w:sz w:val="22"/>
+          <w:szCs w:val="22"/>
+        </w:rPr>
+        <w:t>Questionário</w:t>
+      </w:r>
+      <w:proofErr w:type="spellEnd"/>
+      <w:r>
+        <w:rPr>
+          <w:rFonts w:cs="Times"/>
+          <w:color w:val="000000"/>
+          <w:sz w:val="22"/>
+          <w:szCs w:val="22"/>
+        </w:rPr>
+        <w:t xml:space="preserve"> </w:t>
+      </w:r>
+      <w:proofErr w:type="spellStart"/>
+      <w:r>
+        <w:rPr>
+          <w:rFonts w:cs="Times"/>
+          <w:color w:val="000000"/>
+          <w:sz w:val="22"/>
+          <w:szCs w:val="22"/>
+        </w:rPr>
+        <w:t>pré</w:t>
+      </w:r>
+      <w:proofErr w:type="spellEnd"/>
+      <w:r>
+        <w:rPr>
+          <w:rFonts w:cs="Times"/>
+          <w:color w:val="000000"/>
+          <w:sz w:val="22"/>
+          <w:szCs w:val="22"/>
+        </w:rPr>
+        <w:t>-teste?</w:t>
       </w:r>
     </w:p>
     <w:p>
@@ -373,15 +517,121 @@
         <w:rPr>
           <w:lang w:val="pt-PT"/>
         </w:rPr>
-        <w:t xml:space="preserve">O equipamento necessário </w:t>
-      </w:r>
-      <w:bookmarkStart w:id="0" w:name="_GoBack"/>
-      <w:bookmarkEnd w:id="0"/>
-      <w:r>
-        <w:rPr>
-          <w:lang w:val="pt-PT"/>
-        </w:rPr>
-        <w:t xml:space="preserve">para a realização das avaliações ao protótipo </w:t>
+        <w:t xml:space="preserve">Para a realização da avaliação o avaliador deve ter consigo um cronómetro, caneta e um papel para </w:t>
+      </w:r>
+      <w:r>
+        <w:rPr>
+          <w:lang w:val="pt-PT"/>
+        </w:rPr>
+        <w:t>anotar medidas de desempenho e eventuais comentários/observações do utilizador.</w:t>
+      </w:r>
+      <w:r>
+        <w:rPr>
+          <w:lang w:val="pt-PT"/>
+        </w:rPr>
+        <w:t xml:space="preserve"> </w:t>
+      </w:r>
+      <w:r>
+        <w:rPr>
+          <w:lang w:val="pt-PT"/>
+        </w:rPr>
+        <w:t>O equipamento necessário</w:t>
+      </w:r>
+      <w:r>
+        <w:rPr>
+          <w:lang w:val="pt-PT"/>
+        </w:rPr>
+        <w:t>, para o utilizador,</w:t>
+      </w:r>
+      <w:r>
+        <w:rPr>
+          <w:lang w:val="pt-PT"/>
+        </w:rPr>
+        <w:t xml:space="preserve"> </w:t>
+      </w:r>
+      <w:r>
+        <w:rPr>
+          <w:lang w:val="pt-PT"/>
+        </w:rPr>
+        <w:t>c</w:t>
+      </w:r>
+      <w:r>
+        <w:rPr>
+          <w:lang w:val="pt-PT"/>
+        </w:rPr>
+        <w:t>onsiste apenas num computador.</w:t>
+      </w:r>
+    </w:p>
+    <w:p>
+      <w:pPr>
+        <w:ind w:firstLine="720"/>
+        <w:rPr>
+          <w:lang w:val="pt-PT"/>
+        </w:rPr>
+      </w:pPr>
+      <w:r>
+        <w:rPr>
+          <w:lang w:val="pt-PT"/>
+        </w:rPr>
+        <w:t xml:space="preserve">As tarefas devem ser realizadas num ambiente calmo e silencioso </w:t>
+      </w:r>
+      <w:r>
+        <w:rPr>
+          <w:lang w:val="pt-PT"/>
+        </w:rPr>
+        <w:t xml:space="preserve">evitando </w:t>
+      </w:r>
+      <w:r>
+        <w:rPr>
+          <w:lang w:val="pt-PT"/>
+        </w:rPr>
+        <w:t>distrações por parte do utilizador.</w:t>
+      </w:r>
+      <w:r>
+        <w:rPr>
+          <w:lang w:val="pt-PT"/>
+        </w:rPr>
+        <w:t xml:space="preserve"> Este deve preencher um formulário de consentimento, confirmando que </w:t>
+      </w:r>
+      <w:r>
+        <w:rPr>
+          <w:lang w:val="pt-PT"/>
+        </w:rPr>
+        <w:t>os dados recolhidos podem ser utilizados em trabalhos relacionados com a cadeira de IIPM.</w:t>
+      </w:r>
+      <w:r>
+        <w:rPr>
+          <w:lang w:val="pt-PT"/>
+        </w:rPr>
+        <w:t xml:space="preserve"> </w:t>
+      </w:r>
+      <w:commentRangeStart w:id="0"/>
+      <w:r>
+        <w:rPr>
+          <w:rFonts w:cs="Times"/>
+          <w:color w:val="000000"/>
+          <w:sz w:val="22"/>
+          <w:szCs w:val="22"/>
+          <w:lang w:val="pt-PT"/>
+        </w:rPr>
+        <w:t>Questionários</w:t>
+      </w:r>
+      <w:commentRangeEnd w:id="0"/>
+      <w:r>
+        <w:rPr>
+          <w:rFonts w:cs="Times"/>
+          <w:color w:val="000000"/>
+          <w:sz w:val="22"/>
+          <w:szCs w:val="22"/>
+          <w:lang w:val="pt-PT"/>
+        </w:rPr>
+        <w:t>?</w:t>
+      </w:r>
+      <w:r>
+        <w:rPr>
+          <w:rStyle w:val="CommentReference"/>
+        </w:rPr>
+        <w:commentReference w:id="0"/>
       </w:r>
     </w:p>
     <w:p>
@@ -391,7 +641,8 @@
         </w:pBdr>
         <w:ind w:firstLine="720"/>
         <w:rPr>
-          <w:sz w:val="22"/>
+          <w:b/>
+          <w:sz w:val="32"/>
           <w:lang w:val="pt-PT"/>
         </w:rPr>
       </w:pPr>
@@ -408,154 +659,6 @@
           <w:lang w:val="pt-PT"/>
         </w:rPr>
       </w:pPr>
-      <w:r>
-        <w:rPr>
-          <w:b/>
-          <w:sz w:val="32"/>
-          <w:lang w:val="pt-PT"/>
-        </w:rPr>
-        <w:t>Introdução</w:t>
-      </w:r>
-    </w:p>
-    <w:p>
-      <w:pPr>
-        <w:pBdr>
-          <w:bottom w:val="single" w:sz="4" w:space="1" w:color="auto"/>
-        </w:pBdr>
-        <w:rPr>
-          <w:lang w:val="pt-PT"/>
-        </w:rPr>
-      </w:pPr>
-    </w:p>
-    <w:p>
-      <w:pPr>
-        <w:ind w:firstLine="720"/>
-        <w:rPr>
-          <w:lang w:val="pt-PT"/>
-        </w:rPr>
-      </w:pPr>
-    </w:p>
-    <w:p>
-      <w:pPr>
-        <w:ind w:firstLine="720"/>
-        <w:rPr>
-          <w:lang w:val="pt-PT"/>
-        </w:rPr>
-      </w:pPr>
-      <w:r>
-        <w:rPr>
-          <w:lang w:val="pt-PT"/>
-        </w:rPr>
-        <w:t xml:space="preserve">Este </w:t>
-      </w:r>
-      <w:r>
-        <w:rPr>
-          <w:lang w:val="pt-PT"/>
-        </w:rPr>
-        <w:t>guião</w:t>
-      </w:r>
-      <w:r>
-        <w:rPr>
-          <w:lang w:val="pt-PT"/>
-        </w:rPr>
-        <w:t xml:space="preserve"> tem como objetivo a preparação da última avaliação da cadeira de II</w:t>
-      </w:r>
-      <w:r>
-        <w:rPr>
-          <w:lang w:val="pt-PT"/>
-        </w:rPr>
-        <w:t>PM</w:t>
-      </w:r>
-      <w:r>
-        <w:rPr>
-          <w:lang w:val="pt-PT"/>
-        </w:rPr>
-        <w:t xml:space="preserve"> que consiste na interação de utilizadores reais com o </w:t>
-      </w:r>
-      <w:proofErr w:type="spellStart"/>
-      <w:r>
-        <w:rPr>
-          <w:lang w:val="pt-PT"/>
-        </w:rPr>
-        <w:t>iRave</w:t>
-      </w:r>
-      <w:proofErr w:type="spellEnd"/>
-      <w:r>
-        <w:rPr>
-          <w:lang w:val="pt-PT"/>
-        </w:rPr>
-        <w:t>.</w:t>
-      </w:r>
-      <w:r>
-        <w:rPr>
-          <w:lang w:val="pt-PT"/>
-        </w:rPr>
-        <w:t xml:space="preserve"> </w:t>
-      </w:r>
-      <w:r>
-        <w:rPr>
-          <w:lang w:val="pt-PT"/>
-        </w:rPr>
-        <w:t xml:space="preserve">Serão </w:t>
-      </w:r>
-      <w:r>
-        <w:rPr>
-          <w:lang w:val="pt-PT"/>
-        </w:rPr>
-        <w:t>apresentadas tarefas</w:t>
-      </w:r>
-      <w:r>
-        <w:rPr>
-          <w:lang w:val="pt-PT"/>
-        </w:rPr>
-        <w:t xml:space="preserve"> e os seus objetivos de usabilidade, a executar no protótipo funcional.</w:t>
-      </w:r>
-    </w:p>
-    <w:p>
-      <w:pPr>
-        <w:ind w:firstLine="720"/>
-        <w:rPr>
-          <w:lang w:val="pt-PT"/>
-        </w:rPr>
-      </w:pPr>
-      <w:r>
-        <w:rPr>
-          <w:lang w:val="pt-PT"/>
-        </w:rPr>
-        <w:t>Recolha de dados da interação permitirá averiguar erros de funcionalidade do protótipo durante a execução de cada tarefa e apurar aspetos a melhorar.</w:t>
-      </w:r>
-    </w:p>
-    <w:p>
-      <w:pPr>
-        <w:ind w:firstLine="720"/>
-        <w:rPr>
-          <w:lang w:val="pt-PT"/>
-        </w:rPr>
-      </w:pPr>
-      <w:r>
-        <w:rPr>
-          <w:lang w:val="pt-PT"/>
-        </w:rPr>
-        <w:t xml:space="preserve"> </w:t>
-      </w:r>
-    </w:p>
-    <w:p>
-      <w:pPr>
-        <w:ind w:firstLine="720"/>
-        <w:rPr>
-          <w:b/>
-          <w:sz w:val="32"/>
-          <w:lang w:val="pt-PT"/>
-        </w:rPr>
-      </w:pPr>
-      <w:r>
-        <w:rPr>
-          <w:b/>
-          <w:sz w:val="32"/>
-          <w:lang w:val="pt-PT"/>
-        </w:rPr>
-        <w:t>Descrição do sistema</w:t>
-      </w:r>
     </w:p>
     <w:p>
       <w:pPr>
@@ -565,6 +668,25 @@
         <w:ind w:firstLine="720"/>
         <w:rPr>
           <w:b/>
+          <w:sz w:val="32"/>
+          <w:lang w:val="pt-PT"/>
+        </w:rPr>
+      </w:pPr>
+      <w:r>
+        <w:rPr>
+          <w:b/>
+          <w:sz w:val="32"/>
+          <w:lang w:val="pt-PT"/>
+        </w:rPr>
+        <w:t>Introdução</w:t>
+      </w:r>
+    </w:p>
+    <w:p>
+      <w:pPr>
+        <w:pBdr>
+          <w:bottom w:val="single" w:sz="4" w:space="1" w:color="auto"/>
+        </w:pBdr>
+        <w:rPr>
           <w:lang w:val="pt-PT"/>
         </w:rPr>
       </w:pPr>
@@ -588,55 +710,19 @@
         <w:rPr>
           <w:lang w:val="pt-PT"/>
         </w:rPr>
-        <w:t>O</w:t>
-      </w:r>
-      <w:r>
-        <w:rPr>
-          <w:lang w:val="pt-PT"/>
-        </w:rPr>
-        <w:t xml:space="preserve"> protótipo desenvolvido pode executar tarefas relaci</w:t>
-      </w:r>
-      <w:r>
-        <w:rPr>
-          <w:lang w:val="pt-PT"/>
-        </w:rPr>
-        <w:t>onadas com a localização amigo</w:t>
-      </w:r>
-      <w:r>
-        <w:rPr>
-          <w:lang w:val="pt-PT"/>
-        </w:rPr>
-        <w:t>s no re</w:t>
-      </w:r>
-      <w:r>
-        <w:rPr>
-          <w:lang w:val="pt-PT"/>
-        </w:rPr>
-        <w:t xml:space="preserve">cinto, tais como: partilhar a própria localização com os amigos, combinar pontos de encontro dentro do recinto e pedir localização de amigos. Também é possível </w:t>
-      </w:r>
-      <w:r>
-        <w:rPr>
-          <w:lang w:val="pt-PT"/>
-        </w:rPr>
-        <w:t xml:space="preserve">a execução de </w:t>
-      </w:r>
-      <w:r>
-        <w:rPr>
-          <w:lang w:val="pt-PT"/>
-        </w:rPr>
-        <w:t xml:space="preserve">tarefas relativas à </w:t>
-      </w:r>
-      <w:r>
-        <w:rPr>
-          <w:lang w:val="pt-PT"/>
-        </w:rPr>
-        <w:t>adição</w:t>
-      </w:r>
-      <w:r>
-        <w:rPr>
-          <w:lang w:val="pt-PT"/>
-        </w:rPr>
-        <w:t xml:space="preserve"> a uma lista de favoritos</w:t>
+        <w:t>O protótipo iRave que irá ser apresentado foi desenvolvido para a cadeira de Introdução às Interfaces Pessoa-Máquina.</w:t>
+      </w:r>
+      <w:r>
+        <w:rPr>
+          <w:lang w:val="pt-PT"/>
+        </w:rPr>
+        <w:t xml:space="preserve"> O iRave é um</w:t>
+      </w:r>
+      <w:r>
+        <w:rPr>
+          <w:lang w:val="pt-PT"/>
+        </w:rPr>
+        <w:t xml:space="preserve"> dispositivo</w:t>
       </w:r>
       <w:r>
         <w:rPr>
@@ -644,36 +730,210 @@
         </w:rPr>
         <w:t xml:space="preserve"> </w:t>
       </w:r>
-      <w:r>
-        <w:rPr>
-          <w:lang w:val="pt-PT"/>
-        </w:rPr>
-        <w:t>de arti</w:t>
-      </w:r>
-      <w:r>
-        <w:rPr>
-          <w:lang w:val="pt-PT"/>
-        </w:rPr>
-        <w:t xml:space="preserve">stas que irão atuar no festival, podendo ser feita uma pesquisa por dia ou por palco. </w:t>
-      </w:r>
-      <w:r>
-        <w:rPr>
-          <w:lang w:val="pt-PT"/>
-        </w:rPr>
-        <w:t>Pode-se consultar</w:t>
-      </w:r>
-      <w:r>
-        <w:rPr>
-          <w:lang w:val="pt-PT"/>
-        </w:rPr>
-        <w:t>,</w:t>
-      </w:r>
-      <w:r>
-        <w:rPr>
-          <w:lang w:val="pt-PT"/>
-        </w:rPr>
-        <w:t xml:space="preserve"> inclusive, a lista de favoritos.</w:t>
-      </w:r>
+      <w:proofErr w:type="spellStart"/>
+      <w:r>
+        <w:rPr>
+          <w:i/>
+          <w:lang w:val="pt-PT"/>
+        </w:rPr>
+        <w:t>wearable</w:t>
+      </w:r>
+      <w:proofErr w:type="spellEnd"/>
+      <w:r>
+        <w:rPr>
+          <w:i/>
+          <w:lang w:val="pt-PT"/>
+        </w:rPr>
+        <w:t xml:space="preserve"> </w:t>
+      </w:r>
+      <w:r>
+        <w:rPr>
+          <w:lang w:val="pt-PT"/>
+        </w:rPr>
+        <w:t>que presta funções úteis a frequentadores de festivais de música</w:t>
+      </w:r>
+      <w:r>
+        <w:rPr>
+          <w:lang w:val="pt-PT"/>
+        </w:rPr>
+        <w:t>.</w:t>
+      </w:r>
+      <w:r>
+        <w:rPr>
+          <w:lang w:val="pt-PT"/>
+        </w:rPr>
+        <w:t xml:space="preserve"> </w:t>
+      </w:r>
+    </w:p>
+    <w:p>
+      <w:pPr>
+        <w:ind w:firstLine="720"/>
+        <w:rPr>
+          <w:lang w:val="pt-PT"/>
+        </w:rPr>
+      </w:pPr>
+      <w:r>
+        <w:rPr>
+          <w:lang w:val="pt-PT"/>
+        </w:rPr>
+        <w:t xml:space="preserve">Ao utilizador que realizará a avaliação será pedido que desempenhe algumas tarefas usando o dispositivo. </w:t>
+      </w:r>
+      <w:r>
+        <w:rPr>
+          <w:lang w:val="pt-PT"/>
+        </w:rPr>
+        <w:t xml:space="preserve">Este </w:t>
+      </w:r>
+      <w:r>
+        <w:rPr>
+          <w:lang w:val="pt-PT"/>
+        </w:rPr>
+        <w:t>guião</w:t>
+      </w:r>
+      <w:r>
+        <w:rPr>
+          <w:lang w:val="pt-PT"/>
+        </w:rPr>
+        <w:t xml:space="preserve"> tem como objetivo </w:t>
+      </w:r>
+      <w:r>
+        <w:rPr>
+          <w:lang w:val="pt-PT"/>
+        </w:rPr>
+        <w:t xml:space="preserve">mostrar </w:t>
+      </w:r>
+      <w:r>
+        <w:rPr>
+          <w:lang w:val="pt-PT"/>
+        </w:rPr>
+        <w:t>como executar e avalia-las</w:t>
+      </w:r>
+      <w:r>
+        <w:rPr>
+          <w:lang w:val="pt-PT"/>
+        </w:rPr>
+        <w:t>.</w:t>
+      </w:r>
+      <w:r>
+        <w:rPr>
+          <w:lang w:val="pt-PT"/>
+        </w:rPr>
+        <w:t xml:space="preserve"> </w:t>
+      </w:r>
+    </w:p>
+    <w:p>
+      <w:pPr>
+        <w:ind w:firstLine="720"/>
+        <w:rPr>
+          <w:lang w:val="pt-PT"/>
+        </w:rPr>
+      </w:pPr>
+      <w:r>
+        <w:rPr>
+          <w:lang w:val="pt-PT"/>
+        </w:rPr>
+        <w:t>A r</w:t>
+      </w:r>
+      <w:r>
+        <w:rPr>
+          <w:lang w:val="pt-PT"/>
+        </w:rPr>
+        <w:t>ecolha de dados da interação</w:t>
+      </w:r>
+      <w:r>
+        <w:rPr>
+          <w:lang w:val="pt-PT"/>
+        </w:rPr>
+        <w:t xml:space="preserve"> dos utilizadores com o iRave</w:t>
+      </w:r>
+      <w:r>
+        <w:rPr>
+          <w:lang w:val="pt-PT"/>
+        </w:rPr>
+        <w:t xml:space="preserve"> permitirá averiguar erros de funcionalidade do protótipo durante a execução de cada tarefa e apurar aspetos a melhorar.</w:t>
+      </w:r>
+      <w:r>
+        <w:rPr>
+          <w:lang w:val="pt-PT"/>
+        </w:rPr>
+        <w:t xml:space="preserve"> </w:t>
+      </w:r>
+    </w:p>
+    <w:p>
+      <w:pPr>
+        <w:ind w:firstLine="720"/>
+        <w:rPr>
+          <w:lang w:val="pt-PT"/>
+        </w:rPr>
+      </w:pPr>
+      <w:r>
+        <w:rPr>
+          <w:lang w:val="pt-PT"/>
+        </w:rPr>
+        <w:t xml:space="preserve">Para que toda a recolha de dados seja feita de forma legal </w:t>
+      </w:r>
+      <w:r>
+        <w:rPr>
+          <w:lang w:val="pt-PT"/>
+        </w:rPr>
+        <w:t>o utilizador deve dar autorização para que a informação recolhida seja utilizada em trabalhos futuros para a cadeira de IIPM.</w:t>
+      </w:r>
+    </w:p>
+    <w:p>
+      <w:pPr>
+        <w:ind w:firstLine="720"/>
+        <w:rPr>
+          <w:lang w:val="pt-PT"/>
+        </w:rPr>
+      </w:pPr>
+      <w:r>
+        <w:rPr>
+          <w:lang w:val="pt-PT"/>
+        </w:rPr>
+        <w:t xml:space="preserve">Toda a informação </w:t>
+      </w:r>
+      <w:r>
+        <w:rPr>
+          <w:lang w:val="pt-PT"/>
+        </w:rPr>
+        <w:t>será utilizada para otimização e melhoramento do protótipo.</w:t>
+      </w:r>
+    </w:p>
+    <w:p>
+      <w:pPr>
+        <w:ind w:firstLine="720"/>
+        <w:rPr>
+          <w:lang w:val="pt-PT"/>
+        </w:rPr>
+      </w:pPr>
+      <w:r>
+        <w:rPr>
+          <w:lang w:val="pt-PT"/>
+        </w:rPr>
+        <w:t>Recolha de dados demográficos: (pode ser feita no formulário de consentimento – seria apenas um papel que só os utilizadores tinham de ler, tal como este).</w:t>
+      </w:r>
+    </w:p>
+    <w:p>
+      <w:pPr>
+        <w:ind w:firstLine="720"/>
+        <w:rPr>
+          <w:lang w:val="pt-PT"/>
+        </w:rPr>
+      </w:pPr>
+      <w:r>
+        <w:rPr>
+          <w:lang w:val="pt-PT"/>
+        </w:rPr>
+        <w:t xml:space="preserve"> </w:t>
+      </w:r>
+    </w:p>
+    <w:p>
+      <w:pPr>
+        <w:ind w:firstLine="720"/>
+        <w:rPr>
+          <w:lang w:val="pt-PT"/>
+        </w:rPr>
+      </w:pPr>
     </w:p>
     <w:p>
       <w:pPr>
@@ -704,15 +964,8 @@
           <w:sz w:val="32"/>
           <w:lang w:val="pt-PT"/>
         </w:rPr>
-        <w:t>Introdução: Tarefas</w:t>
-      </w:r>
-      <w:r>
-        <w:rPr>
-          <w:b/>
-          <w:sz w:val="32"/>
-          <w:lang w:val="pt-PT"/>
-        </w:rPr>
-        <w:tab/>
+        <w:lastRenderedPageBreak/>
+        <w:t>Avaliação</w:t>
       </w:r>
     </w:p>
     <w:p>
@@ -740,6 +993,32 @@
     </w:p>
     <w:p>
       <w:pPr>
+        <w:rPr>
+          <w:lang w:val="pt-PT"/>
+        </w:rPr>
+      </w:pPr>
+      <w:r>
+        <w:rPr>
+          <w:lang w:val="pt-PT"/>
+        </w:rPr>
+        <w:tab/>
+        <w:t xml:space="preserve">As seguintes tarefas têm de ser desempenhadas pelos utilizadores, pela seguinte ordem: Tarefa 1, Tarefa 2 e Tarefa 3. </w:t>
+      </w:r>
+      <w:r>
+        <w:rPr>
+          <w:lang w:val="pt-PT"/>
+        </w:rPr>
+        <w:t xml:space="preserve">Os utilizadores devem realizar as tarefas sem interrupções, expressando a sua opinião apenas no fim da tarefa. </w:t>
+      </w:r>
+      <w:r>
+        <w:rPr>
+          <w:lang w:val="pt-PT"/>
+        </w:rPr>
+        <w:t>Uma tarefa termina assim que a última instrução for cumprida.</w:t>
+      </w:r>
+    </w:p>
+    <w:p>
+      <w:pPr>
         <w:ind w:firstLine="720"/>
         <w:rPr>
           <w:lang w:val="pt-PT"/>
@@ -749,177 +1028,44 @@
         <w:rPr>
           <w:lang w:val="pt-PT"/>
         </w:rPr>
-        <w:t>As seguintes tarefas foram selecionadas para serem executadas na Aula Laboratorial 13. Serão classificadas quanto à sua Eficácia, Eficiência e Satisfação. Sendo a eficácia classificada como o número</w:t>
-      </w:r>
-      <w:r>
-        <w:rPr>
-          <w:lang w:val="pt-PT"/>
-        </w:rPr>
-        <w:t xml:space="preserve"> médio</w:t>
-      </w:r>
-      <w:r>
-        <w:rPr>
-          <w:lang w:val="pt-PT"/>
-        </w:rPr>
-        <w:t xml:space="preserve"> de erros que um utilizador comete durante</w:t>
-      </w:r>
-      <w:r>
-        <w:rPr>
-          <w:lang w:val="pt-PT"/>
-        </w:rPr>
-        <w:t xml:space="preserve"> a execução da tarefa e a eficiência o tempo mé</w:t>
-      </w:r>
-      <w:r>
-        <w:rPr>
-          <w:lang w:val="pt-PT"/>
-        </w:rPr>
-        <w:t>dio que este demora a completar a mesma. A satisfação é</w:t>
-      </w:r>
-      <w:r>
-        <w:rPr>
-          <w:lang w:val="pt-PT"/>
-        </w:rPr>
-        <w:t xml:space="preserve"> medida segundo perguntas estruturadas da escala de </w:t>
-      </w:r>
-      <w:proofErr w:type="spellStart"/>
-      <w:r>
-        <w:rPr>
-          <w:lang w:val="pt-PT"/>
-        </w:rPr>
-        <w:t>Likert</w:t>
-      </w:r>
-      <w:proofErr w:type="spellEnd"/>
-      <w:r>
-        <w:rPr>
-          <w:lang w:val="pt-PT"/>
-        </w:rPr>
-        <w:t>.</w:t>
-      </w:r>
-    </w:p>
-    <w:p>
-      <w:pPr>
-        <w:ind w:firstLine="720"/>
-        <w:rPr>
-          <w:lang w:val="pt-PT"/>
-        </w:rPr>
-      </w:pPr>
-      <w:r>
-        <w:rPr>
-          <w:lang w:val="pt-PT"/>
-        </w:rPr>
-        <w:lastRenderedPageBreak/>
-        <w:t>Uma vez que ainda o protótipo ainda não foi di</w:t>
-      </w:r>
-      <w:r>
-        <w:rPr>
-          <w:lang w:val="pt-PT"/>
-        </w:rPr>
-        <w:t>sponibilizado para utilizadores os critérios serão calculados com base no seguinte:</w:t>
-      </w:r>
-    </w:p>
-    <w:p>
-      <w:pPr>
-        <w:pStyle w:val="ListParagraph"/>
-        <w:numPr>
-          <w:ilvl w:val="0"/>
-          <w:numId w:val="3"/>
-        </w:numPr>
-        <w:rPr>
-          <w:lang w:val="pt-PT"/>
-        </w:rPr>
-      </w:pPr>
-      <w:r>
-        <w:rPr>
-          <w:lang w:val="pt-PT"/>
-        </w:rPr>
-        <w:t>Para a eficácia</w:t>
-      </w:r>
-      <w:r>
-        <w:rPr>
-          <w:lang w:val="pt-PT"/>
-        </w:rPr>
-        <w:t xml:space="preserve"> será considerado o número de erros máximo, ou seja, irão ser contados os menus que remeteriam o utilizador para o submenu errado como um ‘erro’.</w:t>
-      </w:r>
-    </w:p>
-    <w:p>
-      <w:pPr>
-        <w:pStyle w:val="ListParagraph"/>
-        <w:numPr>
-          <w:ilvl w:val="0"/>
-          <w:numId w:val="3"/>
-        </w:numPr>
-        <w:rPr>
-          <w:lang w:val="pt-PT"/>
-        </w:rPr>
-      </w:pPr>
-      <w:r>
-        <w:rPr>
-          <w:lang w:val="pt-PT"/>
-        </w:rPr>
-        <w:t xml:space="preserve">Para a medida de eficiência o tempo que a tarefa demora a fazer foi calculado com base no tempo de execução da tarefa </w:t>
-      </w:r>
-      <w:r>
-        <w:rPr>
-          <w:lang w:val="pt-PT"/>
-        </w:rPr>
-        <w:t xml:space="preserve">de um </w:t>
-      </w:r>
-      <w:r>
-        <w:rPr>
-          <w:lang w:val="pt-PT"/>
-        </w:rPr>
-        <w:t>uti</w:t>
-      </w:r>
-      <w:r>
-        <w:rPr>
-          <w:lang w:val="pt-PT"/>
-        </w:rPr>
-        <w:t xml:space="preserve">lizador </w:t>
-      </w:r>
-      <w:r>
-        <w:rPr>
-          <w:lang w:val="pt-PT"/>
-        </w:rPr>
-        <w:t>que já conhece o sistema</w:t>
-      </w:r>
-      <w:r>
-        <w:rPr>
-          <w:lang w:val="pt-PT"/>
-        </w:rPr>
-        <w:t xml:space="preserve"> </w:t>
-      </w:r>
-      <w:r>
-        <w:rPr>
-          <w:lang w:val="pt-PT"/>
-        </w:rPr>
-        <w:t>(</w:t>
-      </w:r>
-      <w:r>
-        <w:rPr>
-          <w:lang w:val="pt-PT"/>
-        </w:rPr>
-        <w:t>sem cometer quaisquer erros</w:t>
-      </w:r>
-      <w:r>
-        <w:rPr>
-          <w:lang w:val="pt-PT"/>
-        </w:rPr>
-        <w:t>)</w:t>
-      </w:r>
-      <w:r>
-        <w:rPr>
-          <w:lang w:val="pt-PT"/>
-        </w:rPr>
-        <w:t>.</w:t>
-      </w:r>
-    </w:p>
-    <w:p>
-      <w:pPr>
-        <w:ind w:firstLine="720"/>
-        <w:rPr>
-          <w:lang w:val="pt-PT"/>
-        </w:rPr>
-      </w:pPr>
+        <w:t xml:space="preserve">Devem ser cronometrados e </w:t>
+      </w:r>
+      <w:r>
+        <w:rPr>
+          <w:lang w:val="pt-PT"/>
+        </w:rPr>
+        <w:t>registados</w:t>
+      </w:r>
+      <w:r>
+        <w:rPr>
+          <w:lang w:val="pt-PT"/>
+        </w:rPr>
+        <w:t xml:space="preserve"> os tempos que cada utilizador demora a cumprir</w:t>
+      </w:r>
+      <w:r>
+        <w:rPr>
+          <w:lang w:val="pt-PT"/>
+        </w:rPr>
+        <w:t xml:space="preserve"> cada</w:t>
+      </w:r>
+      <w:r>
+        <w:rPr>
+          <w:lang w:val="pt-PT"/>
+        </w:rPr>
+        <w:t xml:space="preserve"> tarefa</w:t>
+      </w:r>
+      <w:r>
+        <w:rPr>
+          <w:lang w:val="pt-PT"/>
+        </w:rPr>
+        <w:t xml:space="preserve">. Opiniões e informações relevantes </w:t>
+      </w:r>
+      <w:r>
+        <w:rPr>
+          <w:lang w:val="pt-PT"/>
+        </w:rPr>
+        <w:t>partilhadas pelos utilizadores devem ser, igualmente, registadas.</w:t>
+      </w:r>
     </w:p>
     <w:p>
       <w:pPr>
@@ -933,71 +1079,50 @@
     <w:p>
       <w:pPr>
         <w:rPr>
+          <w:lang w:val="pt-PT"/>
+        </w:rPr>
+      </w:pPr>
+      <w:r>
+        <w:rPr>
           <w:b/>
-          <w:sz w:val="32"/>
-          <w:lang w:val="pt-PT"/>
-        </w:rPr>
-      </w:pPr>
-    </w:p>
-    <w:p>
-      <w:pPr>
-        <w:rPr>
-          <w:sz w:val="32"/>
-          <w:lang w:val="pt-PT"/>
-        </w:rPr>
-      </w:pPr>
+          <w:lang w:val="pt-PT"/>
+        </w:rPr>
+        <w:t xml:space="preserve">- </w:t>
+      </w:r>
       <w:r>
         <w:rPr>
           <w:b/>
-          <w:sz w:val="32"/>
-          <w:lang w:val="pt-PT"/>
-        </w:rPr>
-        <w:t xml:space="preserve">- </w:t>
-      </w:r>
-      <w:r>
-        <w:rPr>
-          <w:b/>
-          <w:sz w:val="32"/>
           <w:lang w:val="pt-PT"/>
         </w:rPr>
         <w:t xml:space="preserve">Tarefa 1: </w:t>
       </w:r>
-      <w:proofErr w:type="gramStart"/>
-      <w:r>
-        <w:rPr>
-          <w:sz w:val="32"/>
-          <w:lang w:val="pt-PT"/>
-        </w:rPr>
-        <w:t xml:space="preserve"> Partilhar</w:t>
-      </w:r>
-      <w:proofErr w:type="gramEnd"/>
-      <w:r>
-        <w:rPr>
-          <w:sz w:val="32"/>
-          <w:lang w:val="pt-PT"/>
-        </w:rPr>
-        <w:t xml:space="preserve"> a sua localização com </w:t>
-      </w:r>
-      <w:r>
-        <w:rPr>
-          <w:sz w:val="32"/>
+      <w:r>
+        <w:rPr>
+          <w:lang w:val="pt-PT"/>
+        </w:rPr>
+        <w:t xml:space="preserve"> p</w:t>
+      </w:r>
+      <w:r>
+        <w:rPr>
+          <w:lang w:val="pt-PT"/>
+        </w:rPr>
+        <w:t xml:space="preserve">artilhar a sua localização com </w:t>
+      </w:r>
+      <w:r>
+        <w:rPr>
           <w:lang w:val="pt-PT"/>
         </w:rPr>
         <w:t xml:space="preserve">o amigo </w:t>
       </w:r>
-      <w:proofErr w:type="spellStart"/>
       <w:r>
         <w:rPr>
           <w:i/>
-          <w:sz w:val="32"/>
           <w:lang w:val="pt-PT"/>
         </w:rPr>
         <w:t>Feli</w:t>
       </w:r>
-      <w:proofErr w:type="spellEnd"/>
-      <w:r>
-        <w:rPr>
-          <w:sz w:val="32"/>
+      <w:r>
+        <w:rPr>
           <w:lang w:val="pt-PT"/>
         </w:rPr>
         <w:t>.</w:t>
@@ -1075,19 +1200,31 @@
         <w:rPr>
           <w:lang w:val="pt-PT"/>
         </w:rPr>
-        <w:t>: em média menos de dois erros. P</w:t>
-      </w:r>
-      <w:r>
-        <w:rPr>
-          <w:lang w:val="pt-PT"/>
-        </w:rPr>
-        <w:t xml:space="preserve">odem </w:t>
-      </w:r>
-      <w:r>
-        <w:rPr>
-          <w:lang w:val="pt-PT"/>
-        </w:rPr>
-        <w:t>ser cometidos até 3 erros.</w:t>
+        <w:t>: em média</w:t>
+      </w:r>
+      <w:r>
+        <w:rPr>
+          <w:lang w:val="pt-PT"/>
+        </w:rPr>
+        <w:t>,</w:t>
+      </w:r>
+      <w:r>
+        <w:rPr>
+          <w:lang w:val="pt-PT"/>
+        </w:rPr>
+        <w:t xml:space="preserve"> menos de </w:t>
+      </w:r>
+      <w:r>
+        <w:rPr>
+          <w:lang w:val="pt-PT"/>
+        </w:rPr>
+        <w:t>três</w:t>
+      </w:r>
+      <w:r>
+        <w:rPr>
+          <w:lang w:val="pt-PT"/>
+        </w:rPr>
+        <w:t xml:space="preserve"> erros. </w:t>
       </w:r>
     </w:p>
     <w:p>
@@ -1168,19 +1305,25 @@
         <w:rPr>
           <w:lang w:val="pt-PT"/>
         </w:rPr>
-        <w:t>Menos de 45</w:t>
-      </w:r>
-      <w:r>
-        <w:rPr>
-          <w:lang w:val="pt-PT"/>
-        </w:rPr>
-        <w:t xml:space="preserve"> segundos. </w:t>
-      </w:r>
-      <w:r>
-        <w:rPr>
-          <w:lang w:val="pt-PT"/>
-        </w:rPr>
-        <w:t>(A execução da tarefa por um utilizador que já conhece o sistema, sem cometer quaisquer erros, demora cerca de 25 segundos.)</w:t>
+        <w:t xml:space="preserve">em média, </w:t>
+      </w:r>
+      <w:r>
+        <w:rPr>
+          <w:lang w:val="pt-PT"/>
+        </w:rPr>
+        <w:t>m</w:t>
+      </w:r>
+      <w:r>
+        <w:rPr>
+          <w:lang w:val="pt-PT"/>
+        </w:rPr>
+        <w:t>enos de 45</w:t>
+      </w:r>
+      <w:r>
+        <w:rPr>
+          <w:lang w:val="pt-PT"/>
+        </w:rPr>
+        <w:t xml:space="preserve"> segundos.</w:t>
       </w:r>
     </w:p>
     <w:p>
@@ -1230,30 +1373,8 @@
         <w:rPr>
           <w:lang w:val="pt-PT"/>
         </w:rPr>
-        <w:t xml:space="preserve">: Single </w:t>
-      </w:r>
-      <w:proofErr w:type="spellStart"/>
-      <w:r>
-        <w:rPr>
-          <w:lang w:val="pt-PT"/>
-        </w:rPr>
-        <w:t>Ease</w:t>
-      </w:r>
-      <w:proofErr w:type="spellEnd"/>
-      <w:r>
-        <w:rPr>
-          <w:lang w:val="pt-PT"/>
-        </w:rPr>
-        <w:t xml:space="preserve"> </w:t>
-      </w:r>
-      <w:proofErr w:type="spellStart"/>
-      <w:r>
-        <w:rPr>
-          <w:lang w:val="pt-PT"/>
-        </w:rPr>
-        <w:t>Question</w:t>
-      </w:r>
-      <w:proofErr w:type="spellEnd"/>
+        <w:t>: Single Ease Question</w:t>
+      </w:r>
       <w:r>
         <w:rPr>
           <w:lang w:val="pt-PT"/>
@@ -1288,40 +1409,6 @@
     </w:p>
     <w:p>
       <w:pPr>
-        <w:ind w:firstLine="720"/>
-        <w:rPr>
-          <w:lang w:val="pt-PT"/>
-        </w:rPr>
-      </w:pPr>
-      <w:r>
-        <w:rPr>
-          <w:lang w:val="pt-PT"/>
-        </w:rPr>
-        <w:t xml:space="preserve">A pergunta da escala de </w:t>
-      </w:r>
-      <w:proofErr w:type="spellStart"/>
-      <w:r>
-        <w:rPr>
-          <w:lang w:val="pt-PT"/>
-        </w:rPr>
-        <w:t>Likert</w:t>
-      </w:r>
-      <w:proofErr w:type="spellEnd"/>
-      <w:r>
-        <w:rPr>
-          <w:lang w:val="pt-PT"/>
-        </w:rPr>
-        <w:t xml:space="preserve"> escolhida para esta tarefa é:</w:t>
-      </w:r>
-      <w:r>
-        <w:rPr>
-          <w:lang w:val="pt-PT"/>
-        </w:rPr>
-        <w:t xml:space="preserve"> tarefa é fácil de utilizar.</w:t>
-      </w:r>
-    </w:p>
-    <w:p>
-      <w:pPr>
         <w:rPr>
           <w:b/>
           <w:sz w:val="32"/>
@@ -1332,69 +1419,43 @@
     <w:p>
       <w:pPr>
         <w:rPr>
-          <w:sz w:val="32"/>
           <w:lang w:val="pt-PT"/>
         </w:rPr>
       </w:pPr>
       <w:r>
         <w:rPr>
           <w:b/>
-          <w:sz w:val="32"/>
-          <w:lang w:val="pt-PT"/>
-        </w:rPr>
-        <w:t xml:space="preserve">- </w:t>
+          <w:lang w:val="pt-PT"/>
+        </w:rPr>
+        <w:t>- Tarefa 2:</w:t>
       </w:r>
       <w:r>
         <w:rPr>
           <w:b/>
-          <w:sz w:val="32"/>
-          <w:lang w:val="pt-PT"/>
-        </w:rPr>
-        <w:t>Tarefa</w:t>
-      </w:r>
-      <w:r>
-        <w:rPr>
-          <w:b/>
-          <w:sz w:val="32"/>
-          <w:lang w:val="pt-PT"/>
-        </w:rPr>
-        <w:t xml:space="preserve"> 2</w:t>
-      </w:r>
-      <w:proofErr w:type="gramStart"/>
-      <w:r>
-        <w:rPr>
-          <w:b/>
-          <w:sz w:val="32"/>
-          <w:lang w:val="pt-PT"/>
-        </w:rPr>
-        <w:t>:</w:t>
-      </w:r>
-      <w:r>
-        <w:rPr>
-          <w:b/>
-          <w:sz w:val="32"/>
           <w:lang w:val="pt-PT"/>
         </w:rPr>
         <w:t xml:space="preserve"> </w:t>
       </w:r>
       <w:r>
         <w:rPr>
-          <w:sz w:val="32"/>
-          <w:lang w:val="pt-PT"/>
-        </w:rPr>
-        <w:t>Adicionar</w:t>
-      </w:r>
-      <w:proofErr w:type="gramEnd"/>
-      <w:r>
-        <w:rPr>
-          <w:sz w:val="32"/>
+          <w:lang w:val="pt-PT"/>
+        </w:rPr>
+        <w:t>a</w:t>
+      </w:r>
+      <w:r>
+        <w:rPr>
+          <w:lang w:val="pt-PT"/>
+        </w:rPr>
+        <w:t>dicionar</w:t>
+      </w:r>
+      <w:r>
+        <w:rPr>
           <w:lang w:val="pt-PT"/>
         </w:rPr>
         <w:t xml:space="preserve"> à lista de favoritos</w:t>
       </w:r>
       <w:r>
         <w:rPr>
-          <w:sz w:val="32"/>
           <w:lang w:val="pt-PT"/>
         </w:rPr>
         <w:t xml:space="preserve"> o artista </w:t>
@@ -1402,34 +1463,33 @@
       <w:r>
         <w:rPr>
           <w:i/>
-          <w:sz w:val="32"/>
-          <w:lang w:val="pt-PT"/>
-        </w:rPr>
-        <w:t xml:space="preserve">Frank </w:t>
-      </w:r>
-      <w:proofErr w:type="spellStart"/>
-      <w:r>
-        <w:rPr>
-          <w:i/>
-          <w:sz w:val="32"/>
-          <w:lang w:val="pt-PT"/>
-        </w:rPr>
-        <w:t>Ocean</w:t>
-      </w:r>
-      <w:proofErr w:type="spellEnd"/>
-      <w:r>
-        <w:rPr>
-          <w:sz w:val="32"/>
-          <w:lang w:val="pt-PT"/>
-        </w:rPr>
-        <w:t xml:space="preserve"> que atua no 1º dia do festival.</w:t>
-      </w:r>
-      <w:r>
-        <w:rPr>
-          <w:sz w:val="32"/>
-          <w:lang w:val="pt-PT"/>
-        </w:rPr>
-        <w:t xml:space="preserve"> De seguida consultar a lista de favoritos.</w:t>
+          <w:lang w:val="pt-PT"/>
+        </w:rPr>
+        <w:t>Frank Ocean</w:t>
+      </w:r>
+      <w:r>
+        <w:rPr>
+          <w:lang w:val="pt-PT"/>
+        </w:rPr>
+        <w:t>, d</w:t>
+      </w:r>
+      <w:r>
+        <w:rPr>
+          <w:lang w:val="pt-PT"/>
+        </w:rPr>
+        <w:t>e seguida</w:t>
+      </w:r>
+      <w:r>
+        <w:rPr>
+          <w:lang w:val="pt-PT"/>
+        </w:rPr>
+        <w:t>,</w:t>
+      </w:r>
+      <w:r>
+        <w:rPr>
+          <w:lang w:val="pt-PT"/>
+        </w:rPr>
+        <w:t xml:space="preserve"> consultar a lista de favoritos.</w:t>
       </w:r>
     </w:p>
     <w:p>
@@ -1504,7 +1564,19 @@
         <w:rPr>
           <w:lang w:val="pt-PT"/>
         </w:rPr>
-        <w:t>: em média menos de dois erros. Podem ser cometidos até 3 erros.</w:t>
+        <w:t>: em média</w:t>
+      </w:r>
+      <w:r>
+        <w:rPr>
+          <w:lang w:val="pt-PT"/>
+        </w:rPr>
+        <w:t>,</w:t>
+      </w:r>
+      <w:r>
+        <w:rPr>
+          <w:lang w:val="pt-PT"/>
+        </w:rPr>
+        <w:t xml:space="preserve"> menos de dois erros. </w:t>
       </w:r>
     </w:p>
     <w:p>
@@ -1579,7 +1651,19 @@
         <w:rPr>
           <w:lang w:val="pt-PT"/>
         </w:rPr>
-        <w:t xml:space="preserve">: Menos de </w:t>
+        <w:t>:</w:t>
+      </w:r>
+      <w:r>
+        <w:rPr>
+          <w:lang w:val="pt-PT"/>
+        </w:rPr>
+        <w:t xml:space="preserve"> em média, m</w:t>
+      </w:r>
+      <w:r>
+        <w:rPr>
+          <w:lang w:val="pt-PT"/>
+        </w:rPr>
+        <w:t xml:space="preserve">enos de </w:t>
       </w:r>
       <w:r>
         <w:rPr>
@@ -1598,48 +1682,6 @@
           <w:lang w:val="pt-PT"/>
         </w:rPr>
         <w:t xml:space="preserve"> segundos. </w:t>
-      </w:r>
-      <w:r>
-        <w:rPr>
-          <w:lang w:val="pt-PT"/>
-        </w:rPr>
-        <w:t>(</w:t>
-      </w:r>
-      <w:r>
-        <w:rPr>
-          <w:lang w:val="pt-PT"/>
-        </w:rPr>
-        <w:t xml:space="preserve">A execução da tarefa </w:t>
-      </w:r>
-      <w:r>
-        <w:rPr>
-          <w:lang w:val="pt-PT"/>
-        </w:rPr>
-        <w:t xml:space="preserve">por um utilizador que já conhece o sistema, sem cometer quaisquer erros, </w:t>
-      </w:r>
-      <w:r>
-        <w:rPr>
-          <w:lang w:val="pt-PT"/>
-        </w:rPr>
-        <w:t xml:space="preserve">demora cerca de </w:t>
-      </w:r>
-      <w:r>
-        <w:rPr>
-          <w:lang w:val="pt-PT"/>
-        </w:rPr>
-        <w:t>20</w:t>
-      </w:r>
-      <w:r>
-        <w:rPr>
-          <w:lang w:val="pt-PT"/>
-        </w:rPr>
-        <w:t xml:space="preserve"> segundos.</w:t>
-      </w:r>
-      <w:r>
-        <w:rPr>
-          <w:lang w:val="pt-PT"/>
-        </w:rPr>
-        <w:t>)</w:t>
       </w:r>
     </w:p>
     <w:p>
@@ -1695,35 +1737,7 @@
         <w:rPr>
           <w:lang w:val="pt-PT"/>
         </w:rPr>
-        <w:t xml:space="preserve">Single </w:t>
-      </w:r>
-      <w:proofErr w:type="spellStart"/>
-      <w:r>
-        <w:rPr>
-          <w:lang w:val="pt-PT"/>
-        </w:rPr>
-        <w:t>Ease</w:t>
-      </w:r>
-      <w:proofErr w:type="spellEnd"/>
-      <w:r>
-        <w:rPr>
-          <w:lang w:val="pt-PT"/>
-        </w:rPr>
-        <w:t xml:space="preserve"> </w:t>
-      </w:r>
-      <w:proofErr w:type="spellStart"/>
-      <w:r>
-        <w:rPr>
-          <w:lang w:val="pt-PT"/>
-        </w:rPr>
-        <w:t>Question</w:t>
-      </w:r>
-      <w:proofErr w:type="spellEnd"/>
-      <w:r>
-        <w:rPr>
-          <w:lang w:val="pt-PT"/>
-        </w:rPr>
-        <w:t>.</w:t>
+        <w:t>Single Ease Question.</w:t>
       </w:r>
     </w:p>
     <w:p>
@@ -1779,62 +1793,58 @@
     <w:p>
       <w:pPr>
         <w:rPr>
-          <w:sz w:val="32"/>
           <w:lang w:val="pt-PT"/>
         </w:rPr>
       </w:pPr>
       <w:r>
         <w:rPr>
           <w:b/>
-          <w:sz w:val="32"/>
           <w:lang w:val="pt-PT"/>
         </w:rPr>
         <w:t>- Tarefa 3</w:t>
       </w:r>
-      <w:proofErr w:type="gramStart"/>
       <w:r>
         <w:rPr>
           <w:b/>
-          <w:sz w:val="32"/>
           <w:lang w:val="pt-PT"/>
         </w:rPr>
         <w:t xml:space="preserve">: </w:t>
       </w:r>
       <w:r>
         <w:rPr>
-          <w:sz w:val="32"/>
-          <w:lang w:val="pt-PT"/>
-        </w:rPr>
-        <w:t>A</w:t>
-      </w:r>
-      <w:r>
-        <w:rPr>
-          <w:sz w:val="32"/>
+          <w:lang w:val="pt-PT"/>
+        </w:rPr>
+        <w:t>a</w:t>
+      </w:r>
+      <w:r>
+        <w:rPr>
           <w:lang w:val="pt-PT"/>
         </w:rPr>
         <w:t>dicionar</w:t>
       </w:r>
-      <w:proofErr w:type="gramEnd"/>
-      <w:r>
-        <w:rPr>
-          <w:sz w:val="32"/>
+      <w:r>
+        <w:rPr>
           <w:lang w:val="pt-PT"/>
         </w:rPr>
         <w:t xml:space="preserve"> à lista de favoritos todos os artistas que vão atuar no palco 2.</w:t>
       </w:r>
       <w:r>
         <w:rPr>
-          <w:sz w:val="32"/>
-          <w:lang w:val="pt-PT"/>
-        </w:rPr>
-        <w:t xml:space="preserve"> </w:t>
-      </w:r>
-      <w:r>
-        <w:rPr>
-          <w:sz w:val="32"/>
-          <w:lang w:val="pt-PT"/>
-        </w:rPr>
-        <w:t>De seguida consultar a lista de favoritos.</w:t>
+          <w:lang w:val="pt-PT"/>
+        </w:rPr>
+        <w:t xml:space="preserve"> De seguida</w:t>
+      </w:r>
+      <w:r>
+        <w:rPr>
+          <w:lang w:val="pt-PT"/>
+        </w:rPr>
+        <w:t>,</w:t>
+      </w:r>
+      <w:r>
+        <w:rPr>
+          <w:lang w:val="pt-PT"/>
+        </w:rPr>
+        <w:t xml:space="preserve"> consultar a lista de favoritos.</w:t>
       </w:r>
     </w:p>
     <w:p>
@@ -1909,25 +1919,25 @@
         <w:rPr>
           <w:lang w:val="pt-PT"/>
         </w:rPr>
-        <w:t xml:space="preserve">: em média menos de </w:t>
+        <w:t>: em média</w:t>
+      </w:r>
+      <w:r>
+        <w:rPr>
+          <w:lang w:val="pt-PT"/>
+        </w:rPr>
+        <w:t>,</w:t>
+      </w:r>
+      <w:r>
+        <w:rPr>
+          <w:lang w:val="pt-PT"/>
+        </w:rPr>
+        <w:t xml:space="preserve"> menos de </w:t>
       </w:r>
       <w:r>
         <w:rPr>
           <w:lang w:val="pt-PT"/>
         </w:rPr>
         <w:t>3</w:t>
-      </w:r>
-      <w:r>
-        <w:rPr>
-          <w:lang w:val="pt-PT"/>
-        </w:rPr>
-        <w:t xml:space="preserve"> erros. Podem </w:t>
-      </w:r>
-      <w:r>
-        <w:rPr>
-          <w:lang w:val="pt-PT"/>
-        </w:rPr>
-        <w:t>ser cometidos até 4</w:t>
       </w:r>
       <w:r>
         <w:rPr>
@@ -2008,7 +2018,19 @@
         <w:rPr>
           <w:lang w:val="pt-PT"/>
         </w:rPr>
-        <w:t>: Menos de 60 segundos. (A execução da tarefa por um utilizador que já conhece o sistema, sem cometer quaisquer erros, demora cerca de 40 segundos.)</w:t>
+        <w:t xml:space="preserve">: em média, menos de </w:t>
+      </w:r>
+      <w:r>
+        <w:rPr>
+          <w:lang w:val="pt-PT"/>
+        </w:rPr>
+        <w:t>6</w:t>
+      </w:r>
+      <w:r>
+        <w:rPr>
+          <w:lang w:val="pt-PT"/>
+        </w:rPr>
+        <w:t xml:space="preserve">0 segundos. </w:t>
       </w:r>
     </w:p>
     <w:p>
@@ -2064,35 +2086,7 @@
         <w:rPr>
           <w:lang w:val="pt-PT"/>
         </w:rPr>
-        <w:t xml:space="preserve">Single </w:t>
-      </w:r>
-      <w:proofErr w:type="spellStart"/>
-      <w:r>
-        <w:rPr>
-          <w:lang w:val="pt-PT"/>
-        </w:rPr>
-        <w:t>Ease</w:t>
-      </w:r>
-      <w:proofErr w:type="spellEnd"/>
-      <w:r>
-        <w:rPr>
-          <w:lang w:val="pt-PT"/>
-        </w:rPr>
-        <w:t xml:space="preserve"> </w:t>
-      </w:r>
-      <w:proofErr w:type="spellStart"/>
-      <w:r>
-        <w:rPr>
-          <w:lang w:val="pt-PT"/>
-        </w:rPr>
-        <w:t>Question</w:t>
-      </w:r>
-      <w:proofErr w:type="spellEnd"/>
-      <w:r>
-        <w:rPr>
-          <w:lang w:val="pt-PT"/>
-        </w:rPr>
-        <w:t>.</w:t>
+        <w:t>Single Ease Question.</w:t>
       </w:r>
     </w:p>
     <w:p>
@@ -2121,7 +2115,12 @@
       </w:r>
     </w:p>
     <w:sectPr>
-      <w:headerReference w:type="default" r:id="rId7"/>
+      <w:headerReference w:type="even" r:id="rId9"/>
+      <w:headerReference w:type="default" r:id="rId10"/>
+      <w:footerReference w:type="even" r:id="rId11"/>
+      <w:footerReference w:type="default" r:id="rId12"/>
+      <w:headerReference w:type="first" r:id="rId13"/>
+      <w:footerReference w:type="first" r:id="rId14"/>
       <w:pgSz w:w="11900" w:h="16840"/>
       <w:pgMar w:top="1440" w:right="1440" w:bottom="1440" w:left="1440" w:header="708" w:footer="708" w:gutter="0"/>
       <w:cols w:space="708"/>
@@ -2131,6 +2130,41 @@
 </w:document>
 </file>
 
+<file path=word/comments.xml><?xml version="1.0" encoding="utf-8"?>
+<w:comments xmlns:wpc="http://schemas.microsoft.com/office/word/2010/wordprocessingCanvas" xmlns:mo="http://schemas.microsoft.com/office/mac/office/2008/main" xmlns:mc="http://schemas.openxmlformats.org/markup-compatibility/2006" xmlns:mv="urn:schemas-microsoft-com:mac:vml" xmlns:o="urn:schemas-microsoft-com:office:office" xmlns:r="http://schemas.openxmlformats.org/officeDocument/2006/relationships" xmlns:m="http://schemas.openxmlformats.org/officeDocument/2006/math" xmlns:v="urn:schemas-microsoft-com:vml" xmlns:wp14="http://schemas.microsoft.com/office/word/2010/wordprocessingDrawing" xmlns:wp="http://schemas.openxmlformats.org/drawingml/2006/wordprocessingDrawing" xmlns:w10="urn:schemas-microsoft-com:office:word" xmlns:w="http://schemas.openxmlformats.org/wordprocessingml/2006/main" xmlns:w14="http://schemas.microsoft.com/office/word/2010/wordml" xmlns:w15="http://schemas.microsoft.com/office/word/2012/wordml" xmlns:wpg="http://schemas.microsoft.com/office/word/2010/wordprocessingGroup" xmlns:wpi="http://schemas.microsoft.com/office/word/2010/wordprocessingInk" xmlns:wne="http://schemas.microsoft.com/office/word/2006/wordml" xmlns:wps="http://schemas.microsoft.com/office/word/2010/wordprocessingShape" mc:Ignorable="w14 w15 wp14">
+  <w:comment w:id="0" w:author="Francisco Chan Carvalho Machado" w:date="2018-05-19T14:38:00Z" w:initials="FCCM">
+    <w:p>
+      <w:pPr>
+        <w:pStyle w:val="CommentText"/>
+      </w:pPr>
+      <w:r>
+        <w:rPr>
+          <w:rStyle w:val="CommentReference"/>
+        </w:rPr>
+        <w:annotationRef/>
+      </w:r>
+      <w:r>
+        <w:t xml:space="preserve">A </w:t>
+      </w:r>
+      <w:proofErr w:type="spellStart"/>
+      <w:r>
+        <w:t>completarr</w:t>
+      </w:r>
+      <w:proofErr w:type="spellEnd"/>
+      <w:r>
+        <w:t>?</w:t>
+      </w:r>
+    </w:p>
+  </w:comment>
+</w:comments>
+</file>
+
+<file path=word/commentsExtended.xml><?xml version="1.0" encoding="utf-8"?>
+<w15:commentsEx xmlns:wpc="http://schemas.microsoft.com/office/word/2010/wordprocessingCanvas" xmlns:mo="http://schemas.microsoft.com/office/mac/office/2008/main" xmlns:mc="http://schemas.openxmlformats.org/markup-compatibility/2006" xmlns:mv="urn:schemas-microsoft-com:mac:vml" xmlns:o="urn:schemas-microsoft-com:office:office" xmlns:r="http://schemas.openxmlformats.org/officeDocument/2006/relationships" xmlns:m="http://schemas.openxmlformats.org/officeDocument/2006/math" xmlns:v="urn:schemas-microsoft-com:vml" xmlns:wp14="http://schemas.microsoft.com/office/word/2010/wordprocessingDrawing" xmlns:wp="http://schemas.openxmlformats.org/drawingml/2006/wordprocessingDrawing" xmlns:w10="urn:schemas-microsoft-com:office:word" xmlns:w="http://schemas.openxmlformats.org/wordprocessingml/2006/main" xmlns:w14="http://schemas.microsoft.com/office/word/2010/wordml" xmlns:w15="http://schemas.microsoft.com/office/word/2012/wordml" xmlns:wpg="http://schemas.microsoft.com/office/word/2010/wordprocessingGroup" xmlns:wpi="http://schemas.microsoft.com/office/word/2010/wordprocessingInk" xmlns:wne="http://schemas.microsoft.com/office/word/2006/wordml" xmlns:wps="http://schemas.microsoft.com/office/word/2010/wordprocessingShape" mc:Ignorable="w14 w15 wp14">
+  <w15:commentEx w15:paraId="7B1B5FDF" w15:done="0"/>
+</w15:commentsEx>
+</file>
+
 <file path=word/endnotes.xml><?xml version="1.0" encoding="utf-8"?>
 <w:endnotes xmlns:wpc="http://schemas.microsoft.com/office/word/2010/wordprocessingCanvas" xmlns:mo="http://schemas.microsoft.com/office/mac/office/2008/main" xmlns:mc="http://schemas.openxmlformats.org/markup-compatibility/2006" xmlns:mv="urn:schemas-microsoft-com:mac:vml" xmlns:o="urn:schemas-microsoft-com:office:office" xmlns:r="http://schemas.openxmlformats.org/officeDocument/2006/relationships" xmlns:m="http://schemas.openxmlformats.org/officeDocument/2006/math" xmlns:v="urn:schemas-microsoft-com:vml" xmlns:wp14="http://schemas.microsoft.com/office/word/2010/wordprocessingDrawing" xmlns:wp="http://schemas.openxmlformats.org/drawingml/2006/wordprocessingDrawing" xmlns:w10="urn:schemas-microsoft-com:office:word" xmlns:w="http://schemas.openxmlformats.org/wordprocessingml/2006/main" xmlns:w14="http://schemas.microsoft.com/office/word/2010/wordml" xmlns:w15="http://schemas.microsoft.com/office/word/2012/wordml" xmlns:wpg="http://schemas.microsoft.com/office/word/2010/wordprocessingGroup" xmlns:wpi="http://schemas.microsoft.com/office/word/2010/wordprocessingInk" xmlns:wne="http://schemas.microsoft.com/office/word/2006/wordml" xmlns:wps="http://schemas.microsoft.com/office/word/2010/wordprocessingShape" mc:Ignorable="w14 w15 wp14">
   <w:endnote w:type="separator" w:id="-1">
@@ -2148,6 +2182,36 @@
     </w:p>
   </w:endnote>
 </w:endnotes>
+</file>
+
+<file path=word/footer1.xml><?xml version="1.0" encoding="utf-8"?>
+<w:ftr xmlns:wpc="http://schemas.microsoft.com/office/word/2010/wordprocessingCanvas" xmlns:mo="http://schemas.microsoft.com/office/mac/office/2008/main" xmlns:mc="http://schemas.openxmlformats.org/markup-compatibility/2006" xmlns:mv="urn:schemas-microsoft-com:mac:vml" xmlns:o="urn:schemas-microsoft-com:office:office" xmlns:r="http://schemas.openxmlformats.org/officeDocument/2006/relationships" xmlns:m="http://schemas.openxmlformats.org/officeDocument/2006/math" xmlns:v="urn:schemas-microsoft-com:vml" xmlns:wp14="http://schemas.microsoft.com/office/word/2010/wordprocessingDrawing" xmlns:wp="http://schemas.openxmlformats.org/drawingml/2006/wordprocessingDrawing" xmlns:w10="urn:schemas-microsoft-com:office:word" xmlns:w="http://schemas.openxmlformats.org/wordprocessingml/2006/main" xmlns:w14="http://schemas.microsoft.com/office/word/2010/wordml" xmlns:w15="http://schemas.microsoft.com/office/word/2012/wordml" xmlns:wpg="http://schemas.microsoft.com/office/word/2010/wordprocessingGroup" xmlns:wpi="http://schemas.microsoft.com/office/word/2010/wordprocessingInk" xmlns:wne="http://schemas.microsoft.com/office/word/2006/wordml" xmlns:wps="http://schemas.microsoft.com/office/word/2010/wordprocessingShape" mc:Ignorable="w14 w15 wp14">
+  <w:p>
+    <w:pPr>
+      <w:pStyle w:val="Footer"/>
+    </w:pPr>
+  </w:p>
+</w:ftr>
+</file>
+
+<file path=word/footer2.xml><?xml version="1.0" encoding="utf-8"?>
+<w:ftr xmlns:wpc="http://schemas.microsoft.com/office/word/2010/wordprocessingCanvas" xmlns:mo="http://schemas.microsoft.com/office/mac/office/2008/main" xmlns:mc="http://schemas.openxmlformats.org/markup-compatibility/2006" xmlns:mv="urn:schemas-microsoft-com:mac:vml" xmlns:o="urn:schemas-microsoft-com:office:office" xmlns:r="http://schemas.openxmlformats.org/officeDocument/2006/relationships" xmlns:m="http://schemas.openxmlformats.org/officeDocument/2006/math" xmlns:v="urn:schemas-microsoft-com:vml" xmlns:wp14="http://schemas.microsoft.com/office/word/2010/wordprocessingDrawing" xmlns:wp="http://schemas.openxmlformats.org/drawingml/2006/wordprocessingDrawing" xmlns:w10="urn:schemas-microsoft-com:office:word" xmlns:w="http://schemas.openxmlformats.org/wordprocessingml/2006/main" xmlns:w14="http://schemas.microsoft.com/office/word/2010/wordml" xmlns:w15="http://schemas.microsoft.com/office/word/2012/wordml" xmlns:wpg="http://schemas.microsoft.com/office/word/2010/wordprocessingGroup" xmlns:wpi="http://schemas.microsoft.com/office/word/2010/wordprocessingInk" xmlns:wne="http://schemas.microsoft.com/office/word/2006/wordml" xmlns:wps="http://schemas.microsoft.com/office/word/2010/wordprocessingShape" mc:Ignorable="w14 w15 wp14">
+  <w:p>
+    <w:pPr>
+      <w:pStyle w:val="Footer"/>
+    </w:pPr>
+  </w:p>
+</w:ftr>
+</file>
+
+<file path=word/footer3.xml><?xml version="1.0" encoding="utf-8"?>
+<w:ftr xmlns:wpc="http://schemas.microsoft.com/office/word/2010/wordprocessingCanvas" xmlns:mo="http://schemas.microsoft.com/office/mac/office/2008/main" xmlns:mc="http://schemas.openxmlformats.org/markup-compatibility/2006" xmlns:mv="urn:schemas-microsoft-com:mac:vml" xmlns:o="urn:schemas-microsoft-com:office:office" xmlns:r="http://schemas.openxmlformats.org/officeDocument/2006/relationships" xmlns:m="http://schemas.openxmlformats.org/officeDocument/2006/math" xmlns:v="urn:schemas-microsoft-com:vml" xmlns:wp14="http://schemas.microsoft.com/office/word/2010/wordprocessingDrawing" xmlns:wp="http://schemas.openxmlformats.org/drawingml/2006/wordprocessingDrawing" xmlns:w10="urn:schemas-microsoft-com:office:word" xmlns:w="http://schemas.openxmlformats.org/wordprocessingml/2006/main" xmlns:w14="http://schemas.microsoft.com/office/word/2010/wordml" xmlns:w15="http://schemas.microsoft.com/office/word/2012/wordml" xmlns:wpg="http://schemas.microsoft.com/office/word/2010/wordprocessingGroup" xmlns:wpi="http://schemas.microsoft.com/office/word/2010/wordprocessingInk" xmlns:wne="http://schemas.microsoft.com/office/word/2006/wordml" xmlns:wps="http://schemas.microsoft.com/office/word/2010/wordprocessingShape" mc:Ignorable="w14 w15 wp14">
+  <w:p>
+    <w:pPr>
+      <w:pStyle w:val="Footer"/>
+    </w:pPr>
+  </w:p>
+</w:ftr>
 </file>
 
 <file path=word/footnotes.xml><?xml version="1.0" encoding="utf-8"?>
@@ -2174,6 +2238,16 @@
   <w:p>
     <w:pPr>
       <w:pStyle w:val="Header"/>
+    </w:pPr>
+  </w:p>
+</w:hdr>
+</file>
+
+<file path=word/header2.xml><?xml version="1.0" encoding="utf-8"?>
+<w:hdr xmlns:wpc="http://schemas.microsoft.com/office/word/2010/wordprocessingCanvas" xmlns:mo="http://schemas.microsoft.com/office/mac/office/2008/main" xmlns:mc="http://schemas.openxmlformats.org/markup-compatibility/2006" xmlns:mv="urn:schemas-microsoft-com:mac:vml" xmlns:o="urn:schemas-microsoft-com:office:office" xmlns:r="http://schemas.openxmlformats.org/officeDocument/2006/relationships" xmlns:m="http://schemas.openxmlformats.org/officeDocument/2006/math" xmlns:v="urn:schemas-microsoft-com:vml" xmlns:wp14="http://schemas.microsoft.com/office/word/2010/wordprocessingDrawing" xmlns:wp="http://schemas.openxmlformats.org/drawingml/2006/wordprocessingDrawing" xmlns:w10="urn:schemas-microsoft-com:office:word" xmlns:w="http://schemas.openxmlformats.org/wordprocessingml/2006/main" xmlns:w14="http://schemas.microsoft.com/office/word/2010/wordml" xmlns:w15="http://schemas.microsoft.com/office/word/2012/wordml" xmlns:wpg="http://schemas.microsoft.com/office/word/2010/wordprocessingGroup" xmlns:wpi="http://schemas.microsoft.com/office/word/2010/wordprocessingInk" xmlns:wne="http://schemas.microsoft.com/office/word/2006/wordml" xmlns:wps="http://schemas.microsoft.com/office/word/2010/wordprocessingShape" mc:Ignorable="w14 w15 wp14">
+  <w:p>
+    <w:pPr>
+      <w:pStyle w:val="Header"/>
       <w:jc w:val="center"/>
       <w:rPr>
         <w:rFonts w:asciiTheme="majorHAnsi" w:hAnsiTheme="majorHAnsi"/>
@@ -2181,6 +2255,8 @@
         <w:lang w:val="pt-PT"/>
       </w:rPr>
     </w:pPr>
+    <w:bookmarkStart w:id="1" w:name="_GoBack"/>
+    <w:bookmarkEnd w:id="1"/>
     <w:r>
       <w:rPr>
         <w:rFonts w:asciiTheme="majorHAnsi" w:hAnsiTheme="majorHAnsi"/>
@@ -2253,6 +2329,16 @@
         <w:sz w:val="32"/>
         <w:lang w:val="pt-PT"/>
       </w:rPr>
+    </w:pPr>
+  </w:p>
+</w:hdr>
+</file>
+
+<file path=word/header3.xml><?xml version="1.0" encoding="utf-8"?>
+<w:hdr xmlns:wpc="http://schemas.microsoft.com/office/word/2010/wordprocessingCanvas" xmlns:mo="http://schemas.microsoft.com/office/mac/office/2008/main" xmlns:mc="http://schemas.openxmlformats.org/markup-compatibility/2006" xmlns:mv="urn:schemas-microsoft-com:mac:vml" xmlns:o="urn:schemas-microsoft-com:office:office" xmlns:r="http://schemas.openxmlformats.org/officeDocument/2006/relationships" xmlns:m="http://schemas.openxmlformats.org/officeDocument/2006/math" xmlns:v="urn:schemas-microsoft-com:vml" xmlns:wp14="http://schemas.microsoft.com/office/word/2010/wordprocessingDrawing" xmlns:wp="http://schemas.openxmlformats.org/drawingml/2006/wordprocessingDrawing" xmlns:w10="urn:schemas-microsoft-com:office:word" xmlns:w="http://schemas.openxmlformats.org/wordprocessingml/2006/main" xmlns:w14="http://schemas.microsoft.com/office/word/2010/wordml" xmlns:w15="http://schemas.microsoft.com/office/word/2012/wordml" xmlns:wpg="http://schemas.microsoft.com/office/word/2010/wordprocessingGroup" xmlns:wpi="http://schemas.microsoft.com/office/word/2010/wordprocessingInk" xmlns:wne="http://schemas.microsoft.com/office/word/2006/wordml" xmlns:wps="http://schemas.microsoft.com/office/word/2010/wordprocessingShape" mc:Ignorable="w14 w15 wp14">
+  <w:p>
+    <w:pPr>
+      <w:pStyle w:val="Header"/>
     </w:pPr>
   </w:p>
 </w:hdr>
@@ -2609,6 +2695,14 @@
     <w:abstractNumId w:val="0"/>
   </w:num>
 </w:numbering>
+</file>
+
+<file path=word/people.xml><?xml version="1.0" encoding="utf-8"?>
+<w15:people xmlns:wpc="http://schemas.microsoft.com/office/word/2010/wordprocessingCanvas" xmlns:mo="http://schemas.microsoft.com/office/mac/office/2008/main" xmlns:mc="http://schemas.openxmlformats.org/markup-compatibility/2006" xmlns:mv="urn:schemas-microsoft-com:mac:vml" xmlns:o="urn:schemas-microsoft-com:office:office" xmlns:r="http://schemas.openxmlformats.org/officeDocument/2006/relationships" xmlns:m="http://schemas.openxmlformats.org/officeDocument/2006/math" xmlns:v="urn:schemas-microsoft-com:vml" xmlns:wp14="http://schemas.microsoft.com/office/word/2010/wordprocessingDrawing" xmlns:wp="http://schemas.openxmlformats.org/drawingml/2006/wordprocessingDrawing" xmlns:w10="urn:schemas-microsoft-com:office:word" xmlns:w="http://schemas.openxmlformats.org/wordprocessingml/2006/main" xmlns:w14="http://schemas.microsoft.com/office/word/2010/wordml" xmlns:w15="http://schemas.microsoft.com/office/word/2012/wordml" xmlns:wpg="http://schemas.microsoft.com/office/word/2010/wordprocessingGroup" xmlns:wpi="http://schemas.microsoft.com/office/word/2010/wordprocessingInk" xmlns:wne="http://schemas.microsoft.com/office/word/2006/wordml" xmlns:wps="http://schemas.microsoft.com/office/word/2010/wordprocessingShape" mc:Ignorable="w14 w15 wp14">
+  <w15:person w15:author="Francisco Chan Carvalho Machado">
+    <w15:presenceInfo w15:providerId="None" w15:userId="Francisco Chan Carvalho Machado"/>
+  </w15:person>
+</w15:people>
 </file>
 
 <file path=word/styles.xml><?xml version="1.0" encoding="utf-8"?>
@@ -3011,6 +3105,7 @@
   <w:style w:type="paragraph" w:default="1" w:styleId="Normal">
     <w:name w:val="Normal"/>
     <w:qFormat/>
+    <w:rsid w:val="00A10951"/>
   </w:style>
   <w:style w:type="paragraph" w:styleId="Heading2">
     <w:name w:val="heading 2"/>
@@ -3125,6 +3220,92 @@
       <w:color w:val="2F5496" w:themeColor="accent1" w:themeShade="BF"/>
       <w:sz w:val="26"/>
       <w:szCs w:val="26"/>
+    </w:rPr>
+  </w:style>
+  <w:style w:type="character" w:styleId="CommentReference">
+    <w:name w:val="annotation reference"/>
+    <w:basedOn w:val="DefaultParagraphFont"/>
+    <w:uiPriority w:val="99"/>
+    <w:semiHidden/>
+    <w:unhideWhenUsed/>
+    <w:rsid w:val="00F62C0F"/>
+    <w:rPr>
+      <w:sz w:val="18"/>
+      <w:szCs w:val="18"/>
+    </w:rPr>
+  </w:style>
+  <w:style w:type="paragraph" w:styleId="CommentText">
+    <w:name w:val="annotation text"/>
+    <w:basedOn w:val="Normal"/>
+    <w:link w:val="CommentTextChar"/>
+    <w:uiPriority w:val="99"/>
+    <w:semiHidden/>
+    <w:unhideWhenUsed/>
+    <w:rsid w:val="00F62C0F"/>
+  </w:style>
+  <w:style w:type="character" w:customStyle="1" w:styleId="CommentTextChar">
+    <w:name w:val="Comment Text Char"/>
+    <w:basedOn w:val="DefaultParagraphFont"/>
+    <w:link w:val="CommentText"/>
+    <w:uiPriority w:val="99"/>
+    <w:semiHidden/>
+    <w:rsid w:val="00F62C0F"/>
+  </w:style>
+  <w:style w:type="paragraph" w:styleId="CommentSubject">
+    <w:name w:val="annotation subject"/>
+    <w:basedOn w:val="CommentText"/>
+    <w:next w:val="CommentText"/>
+    <w:link w:val="CommentSubjectChar"/>
+    <w:uiPriority w:val="99"/>
+    <w:semiHidden/>
+    <w:unhideWhenUsed/>
+    <w:rsid w:val="00F62C0F"/>
+    <w:rPr>
+      <w:b/>
+      <w:bCs/>
+      <w:sz w:val="20"/>
+      <w:szCs w:val="20"/>
+    </w:rPr>
+  </w:style>
+  <w:style w:type="character" w:customStyle="1" w:styleId="CommentSubjectChar">
+    <w:name w:val="Comment Subject Char"/>
+    <w:basedOn w:val="CommentTextChar"/>
+    <w:link w:val="CommentSubject"/>
+    <w:uiPriority w:val="99"/>
+    <w:semiHidden/>
+    <w:rsid w:val="00F62C0F"/>
+    <w:rPr>
+      <w:b/>
+      <w:bCs/>
+      <w:sz w:val="20"/>
+      <w:szCs w:val="20"/>
+    </w:rPr>
+  </w:style>
+  <w:style w:type="paragraph" w:styleId="BalloonText">
+    <w:name w:val="Balloon Text"/>
+    <w:basedOn w:val="Normal"/>
+    <w:link w:val="BalloonTextChar"/>
+    <w:uiPriority w:val="99"/>
+    <w:semiHidden/>
+    <w:unhideWhenUsed/>
+    <w:rsid w:val="00F62C0F"/>
+    <w:rPr>
+      <w:rFonts w:ascii="Times New Roman" w:hAnsi="Times New Roman" w:cs="Times New Roman"/>
+      <w:sz w:val="18"/>
+      <w:szCs w:val="18"/>
+    </w:rPr>
+  </w:style>
+  <w:style w:type="character" w:customStyle="1" w:styleId="BalloonTextChar">
+    <w:name w:val="Balloon Text Char"/>
+    <w:basedOn w:val="DefaultParagraphFont"/>
+    <w:link w:val="BalloonText"/>
+    <w:uiPriority w:val="99"/>
+    <w:semiHidden/>
+    <w:rsid w:val="00F62C0F"/>
+    <w:rPr>
+      <w:rFonts w:ascii="Times New Roman" w:hAnsi="Times New Roman" w:cs="Times New Roman"/>
+      <w:sz w:val="18"/>
+      <w:szCs w:val="18"/>
     </w:rPr>
   </w:style>
 </w:styles>

</xml_diff>